<commit_message>
updated pom.xml and RelazioneJavaLibreriaEJML.docx
</commit_message>
<xml_diff>
--- a/RelazioneJavaLibreriaEJML.docx
+++ b/RelazioneJavaLibreriaEJML.docx
@@ -5,31 +5,6 @@
     <w:p>
       <w:pPr>
         <w:rPr>
-          <w:color w:val="4472C4" w:themeColor="accent1"/>
-        </w:rPr>
-      </w:pPr>
-      <w:r>
-        <w:rPr>
-          <w:color w:val="4472C4" w:themeColor="accent1"/>
-        </w:rPr>
-        <w:t>“</w:t>
-      </w:r>
-      <w:r>
-        <w:rPr>
-          <w:color w:val="4472C4" w:themeColor="accent1"/>
-        </w:rPr>
-        <w:t>Per ogni ambiente di programmazione (MATLAB + open source diversa da Octave a vostra scelta) una breve descrizione della libreria usata mettendo in evidenza le sue caratteristiche e se `e documentata e mantenuta;</w:t>
-      </w:r>
-      <w:r>
-        <w:rPr>
-          <w:color w:val="4472C4" w:themeColor="accent1"/>
-        </w:rPr>
-        <w:t>”</w:t>
-      </w:r>
-    </w:p>
-    <w:p>
-      <w:pPr>
-        <w:rPr>
           <w:sz w:val="36"/>
           <w:szCs w:val="36"/>
         </w:rPr>
@@ -142,21 +117,7 @@
         <w:rPr>
           <w:rFonts w:cstheme="minorHAnsi"/>
         </w:rPr>
-        <w:t xml:space="preserve"> </w:t>
-      </w:r>
-      <w:proofErr w:type="spellStart"/>
-      <w:r>
-        <w:rPr>
-          <w:rFonts w:cstheme="minorHAnsi"/>
-        </w:rPr>
-        <w:t>Efficient</w:t>
-      </w:r>
-      <w:proofErr w:type="spellEnd"/>
-      <w:r>
-        <w:rPr>
-          <w:rFonts w:cstheme="minorHAnsi"/>
-        </w:rPr>
-        <w:t xml:space="preserve"> Java Matrix Library (EJML) è una libreria scritta interamente in Java e rilasciata con licenza Apache v2</w:t>
+        <w:t xml:space="preserve"> Efficient Java Matrix Library (EJML) è una libreria scritta interamente in Java e rilasciata con licenza Apache v2</w:t>
       </w:r>
       <w:r>
         <w:rPr>
@@ -492,9 +453,9 @@
         </w:rPr>
         <w:lastRenderedPageBreak/>
         <w:drawing>
-          <wp:inline distT="0" distB="0" distL="0" distR="0" wp14:anchorId="60957B1F" wp14:editId="61A131EC">
-            <wp:extent cx="5034775" cy="5540974"/>
-            <wp:effectExtent l="0" t="0" r="0" b="3175"/>
+          <wp:inline distT="0" distB="0" distL="0" distR="0" wp14:anchorId="60957B1F" wp14:editId="596C9362">
+            <wp:extent cx="5034231" cy="5061403"/>
+            <wp:effectExtent l="0" t="0" r="0" b="6350"/>
             <wp:docPr id="891013181" name="Immagine 1" descr="Immagine che contiene testo, numero, schermata, Carattere&#10;&#10;Descrizione generata automaticamente"/>
             <wp:cNvGraphicFramePr>
               <a:graphicFrameLocks xmlns:a="http://schemas.openxmlformats.org/drawingml/2006/main" noChangeAspect="1"/>
@@ -506,20 +467,27 @@
                     <pic:cNvPr id="891013181" name="Immagine 1" descr="Immagine che contiene testo, numero, schermata, Carattere&#10;&#10;Descrizione generata automaticamente"/>
                     <pic:cNvPicPr/>
                   </pic:nvPicPr>
-                  <pic:blipFill>
+                  <pic:blipFill rotWithShape="1">
                     <a:blip r:embed="rId5"/>
-                    <a:stretch>
-                      <a:fillRect/>
-                    </a:stretch>
+                    <a:srcRect t="8645"/>
+                    <a:stretch/>
                   </pic:blipFill>
-                  <pic:spPr>
+                  <pic:spPr bwMode="auto">
                     <a:xfrm>
                       <a:off x="0" y="0"/>
-                      <a:ext cx="5034775" cy="5540974"/>
+                      <a:ext cx="5034775" cy="5061950"/>
                     </a:xfrm>
                     <a:prstGeom prst="rect">
                       <a:avLst/>
                     </a:prstGeom>
+                    <a:ln>
+                      <a:noFill/>
+                    </a:ln>
+                    <a:extLst>
+                      <a:ext uri="{53640926-AAD7-44D8-BBD7-CCE9431645EC}">
+                        <a14:shadowObscured xmlns:a14="http://schemas.microsoft.com/office/drawing/2010/main"/>
+                      </a:ext>
+                    </a:extLst>
                   </pic:spPr>
                 </pic:pic>
               </a:graphicData>
@@ -920,98 +888,98 @@
         <w:rPr>
           <w:rFonts w:cstheme="minorHAnsi"/>
         </w:rPr>
+        <w:t xml:space="preserve">La sezione Example Code del manuale fornisce </w:t>
+      </w:r>
+      <w:r>
+        <w:rPr>
+          <w:rFonts w:cstheme="minorHAnsi"/>
+        </w:rPr>
+        <w:t xml:space="preserve">una tabella contenente vari </w:t>
+      </w:r>
+      <w:r>
+        <w:rPr>
+          <w:rFonts w:cstheme="minorHAnsi"/>
+        </w:rPr>
+        <w:t>esempi di codice</w:t>
+      </w:r>
+      <w:r>
+        <w:rPr>
+          <w:rFonts w:cstheme="minorHAnsi"/>
+        </w:rPr>
+        <w:t xml:space="preserve"> per</w:t>
+      </w:r>
+      <w:r>
+        <w:rPr>
+          <w:rFonts w:cstheme="minorHAnsi"/>
+        </w:rPr>
+        <w:t xml:space="preserve"> </w:t>
+      </w:r>
+      <w:r>
+        <w:rPr>
+          <w:rFonts w:cstheme="minorHAnsi"/>
+        </w:rPr>
+        <w:t xml:space="preserve">i più comuni </w:t>
+      </w:r>
+      <w:r>
+        <w:rPr>
+          <w:rFonts w:cstheme="minorHAnsi"/>
+        </w:rPr>
+        <w:t>problemi</w:t>
+      </w:r>
+      <w:r>
+        <w:rPr>
+          <w:rFonts w:cstheme="minorHAnsi"/>
+        </w:rPr>
+        <w:t xml:space="preserve"> </w:t>
+      </w:r>
+      <w:r>
+        <w:rPr>
+          <w:rFonts w:cstheme="minorHAnsi"/>
+        </w:rPr>
+        <w:t>di algebra lineare</w:t>
+      </w:r>
+      <w:r>
+        <w:rPr>
+          <w:rFonts w:cstheme="minorHAnsi"/>
+        </w:rPr>
+        <w:t xml:space="preserve"> risolvibili</w:t>
+      </w:r>
+      <w:r>
+        <w:rPr>
+          <w:rFonts w:cstheme="minorHAnsi"/>
+        </w:rPr>
+        <w:t xml:space="preserve"> utilizzando </w:t>
+      </w:r>
+      <w:r>
+        <w:rPr>
+          <w:rFonts w:cstheme="minorHAnsi"/>
+        </w:rPr>
+        <w:t>la libreria</w:t>
+      </w:r>
+      <w:r>
+        <w:rPr>
+          <w:rFonts w:cstheme="minorHAnsi"/>
+        </w:rPr>
+        <w:t xml:space="preserve"> </w:t>
+      </w:r>
+      <w:r>
+        <w:rPr>
+          <w:rFonts w:cstheme="minorHAnsi"/>
+        </w:rPr>
+        <w:t>EJML.</w:t>
+      </w:r>
+    </w:p>
+    <w:p>
+      <w:pPr>
+        <w:rPr>
+          <w:rFonts w:cstheme="minorHAnsi"/>
+        </w:rPr>
+      </w:pPr>
+      <w:r>
+        <w:rPr>
+          <w:rFonts w:cstheme="minorHAnsi"/>
+        </w:rPr>
         <w:lastRenderedPageBreak/>
-        <w:t xml:space="preserve">La sezione Example Code del manuale fornisce </w:t>
-      </w:r>
-      <w:r>
-        <w:rPr>
-          <w:rFonts w:cstheme="minorHAnsi"/>
-        </w:rPr>
-        <w:t xml:space="preserve">una tabella contenente vari </w:t>
-      </w:r>
-      <w:r>
-        <w:rPr>
-          <w:rFonts w:cstheme="minorHAnsi"/>
-        </w:rPr>
-        <w:t>esempi di codice</w:t>
-      </w:r>
-      <w:r>
-        <w:rPr>
-          <w:rFonts w:cstheme="minorHAnsi"/>
-        </w:rPr>
-        <w:t xml:space="preserve"> per</w:t>
-      </w:r>
-      <w:r>
-        <w:rPr>
-          <w:rFonts w:cstheme="minorHAnsi"/>
-        </w:rPr>
-        <w:t xml:space="preserve"> </w:t>
-      </w:r>
-      <w:r>
-        <w:rPr>
-          <w:rFonts w:cstheme="minorHAnsi"/>
-        </w:rPr>
-        <w:t xml:space="preserve">i più comuni </w:t>
-      </w:r>
-      <w:r>
-        <w:rPr>
-          <w:rFonts w:cstheme="minorHAnsi"/>
-        </w:rPr>
-        <w:t>problemi</w:t>
-      </w:r>
-      <w:r>
-        <w:rPr>
-          <w:rFonts w:cstheme="minorHAnsi"/>
-        </w:rPr>
-        <w:t xml:space="preserve"> </w:t>
-      </w:r>
-      <w:r>
-        <w:rPr>
-          <w:rFonts w:cstheme="minorHAnsi"/>
-        </w:rPr>
-        <w:t>di algebra lineare</w:t>
-      </w:r>
-      <w:r>
-        <w:rPr>
-          <w:rFonts w:cstheme="minorHAnsi"/>
-        </w:rPr>
-        <w:t xml:space="preserve"> risolvibili</w:t>
-      </w:r>
-      <w:r>
-        <w:rPr>
-          <w:rFonts w:cstheme="minorHAnsi"/>
-        </w:rPr>
-        <w:t xml:space="preserve"> utilizzando </w:t>
-      </w:r>
-      <w:r>
-        <w:rPr>
-          <w:rFonts w:cstheme="minorHAnsi"/>
-        </w:rPr>
-        <w:t>la libreria</w:t>
-      </w:r>
-      <w:r>
-        <w:rPr>
-          <w:rFonts w:cstheme="minorHAnsi"/>
-        </w:rPr>
-        <w:t xml:space="preserve"> </w:t>
-      </w:r>
-      <w:r>
-        <w:rPr>
-          <w:rFonts w:cstheme="minorHAnsi"/>
-        </w:rPr>
-        <w:t>EJML.</w:t>
-      </w:r>
-    </w:p>
-    <w:p>
-      <w:pPr>
-        <w:rPr>
-          <w:rFonts w:cstheme="minorHAnsi"/>
-        </w:rPr>
-      </w:pPr>
-      <w:r>
-        <w:rPr>
-          <w:rFonts w:cstheme="minorHAnsi"/>
-        </w:rPr>
         <w:t>Nella s</w:t>
       </w:r>
       <w:r>
@@ -1105,7 +1073,322 @@
           <w:sz w:val="36"/>
           <w:szCs w:val="36"/>
         </w:rPr>
-        <w:t>Libreria HEBI</w:t>
+        <w:t xml:space="preserve">Libreria </w:t>
+      </w:r>
+      <w:r>
+        <w:rPr>
+          <w:rFonts w:cstheme="minorHAnsi"/>
+          <w:sz w:val="36"/>
+          <w:szCs w:val="36"/>
+        </w:rPr>
+        <w:t>MFL</w:t>
+      </w:r>
+    </w:p>
+    <w:p>
+      <w:pPr>
+        <w:rPr>
+          <w:rFonts w:cstheme="minorHAnsi"/>
+        </w:rPr>
+      </w:pPr>
+      <w:r>
+        <w:rPr>
+          <w:rFonts w:cstheme="minorHAnsi"/>
+        </w:rPr>
+        <w:t xml:space="preserve">All’interno del progetto </w:t>
+      </w:r>
+      <w:r>
+        <w:rPr>
+          <w:rFonts w:cstheme="minorHAnsi"/>
+        </w:rPr>
+        <w:t xml:space="preserve">per importare le matrici </w:t>
+      </w:r>
+      <w:r>
+        <w:rPr>
+          <w:rFonts w:cstheme="minorHAnsi"/>
+        </w:rPr>
+        <w:t xml:space="preserve">sparse </w:t>
+      </w:r>
+      <w:r>
+        <w:rPr>
+          <w:rFonts w:cstheme="minorHAnsi"/>
+        </w:rPr>
+        <w:t>in formato .</w:t>
+      </w:r>
+      <w:proofErr w:type="spellStart"/>
+      <w:r>
+        <w:rPr>
+          <w:rFonts w:cstheme="minorHAnsi"/>
+        </w:rPr>
+        <w:t>mat</w:t>
+      </w:r>
+      <w:proofErr w:type="spellEnd"/>
+      <w:r>
+        <w:rPr>
+          <w:rFonts w:cstheme="minorHAnsi"/>
+        </w:rPr>
+        <w:t xml:space="preserve"> da analizzare e manipolare con i componenti della libreria EJML si sfrutta la libreria MFL, disponibile al seguente repository Github: </w:t>
+      </w:r>
+      <w:r>
+        <w:rPr>
+          <w:rFonts w:cstheme="minorHAnsi"/>
+        </w:rPr>
+        <w:t>https://github.com/HebiRobotics/MFL.git</w:t>
+      </w:r>
+    </w:p>
+    <w:p>
+      <w:pPr>
+        <w:rPr>
+          <w:rFonts w:cstheme="minorHAnsi"/>
+        </w:rPr>
+      </w:pPr>
+      <w:r>
+        <w:rPr>
+          <w:rFonts w:cstheme="minorHAnsi"/>
+        </w:rPr>
+        <w:t>La MAT File Library (MFL) è una libreria Java per la lettura e la scrittura di file MAT compatibili con il formato MAT-File di MATLAB.</w:t>
+      </w:r>
+      <w:r>
+        <w:rPr>
+          <w:rFonts w:cstheme="minorHAnsi"/>
+        </w:rPr>
+        <w:t xml:space="preserve"> </w:t>
+      </w:r>
+      <w:r>
+        <w:rPr>
+          <w:rFonts w:cstheme="minorHAnsi"/>
+        </w:rPr>
+        <w:t xml:space="preserve">Gli obiettivi generali del progetto sono: </w:t>
+      </w:r>
+    </w:p>
+    <w:p>
+      <w:pPr>
+        <w:pStyle w:val="Paragrafoelenco"/>
+        <w:numPr>
+          <w:ilvl w:val="0"/>
+          <w:numId w:val="1"/>
+        </w:numPr>
+        <w:rPr>
+          <w:rFonts w:cstheme="minorHAnsi"/>
+        </w:rPr>
+      </w:pPr>
+      <w:r>
+        <w:rPr>
+          <w:rFonts w:cstheme="minorHAnsi"/>
+        </w:rPr>
+        <w:t xml:space="preserve">fornire un'API di facile utilizzo che aderisca al comportamento semantico di MATLAB, </w:t>
+      </w:r>
+    </w:p>
+    <w:p>
+      <w:pPr>
+        <w:pStyle w:val="Paragrafoelenco"/>
+        <w:numPr>
+          <w:ilvl w:val="0"/>
+          <w:numId w:val="1"/>
+        </w:numPr>
+        <w:rPr>
+          <w:rFonts w:cstheme="minorHAnsi"/>
+        </w:rPr>
+      </w:pPr>
+      <w:r>
+        <w:rPr>
+          <w:rFonts w:cstheme="minorHAnsi"/>
+        </w:rPr>
+        <w:t>supportare il lavoro con grandi quantità di dati in ambienti con vincoli di heap o allocazione limitata,</w:t>
+      </w:r>
+    </w:p>
+    <w:p>
+      <w:pPr>
+        <w:pStyle w:val="Paragrafoelenco"/>
+        <w:numPr>
+          <w:ilvl w:val="0"/>
+          <w:numId w:val="1"/>
+        </w:numPr>
+        <w:rPr>
+          <w:rFonts w:cstheme="minorHAnsi"/>
+        </w:rPr>
+      </w:pPr>
+      <w:r>
+        <w:rPr>
+          <w:rFonts w:cstheme="minorHAnsi"/>
+        </w:rPr>
+        <w:t xml:space="preserve">consentire agli utenti di serializzare classi di dati personalizzate senza doverle convertire in oggetti </w:t>
+      </w:r>
+    </w:p>
+    <w:p>
+      <w:pPr>
+        <w:rPr>
+          <w:rFonts w:cstheme="minorHAnsi"/>
+        </w:rPr>
+      </w:pPr>
+      <w:r>
+        <w:rPr>
+          <w:rFonts w:cstheme="minorHAnsi"/>
+        </w:rPr>
+        <w:t>La</w:t>
+      </w:r>
+      <w:r>
+        <w:rPr>
+          <w:rFonts w:cstheme="minorHAnsi"/>
+        </w:rPr>
+        <w:t xml:space="preserve"> libreria è gratuita</w:t>
+      </w:r>
+      <w:r>
+        <w:rPr>
+          <w:rFonts w:cstheme="minorHAnsi"/>
+        </w:rPr>
+        <w:t xml:space="preserve">, </w:t>
+      </w:r>
+      <w:r>
+        <w:rPr>
+          <w:rFonts w:cstheme="minorHAnsi"/>
+        </w:rPr>
+        <w:t>scritta al 100% in Java ed è stata rilasciata con licenza Apache v2.0. Funziona con Java 6 e versioni successive, incluse Java 9 e 10.</w:t>
+      </w:r>
+    </w:p>
+    <w:p>
+      <w:pPr>
+        <w:rPr>
+          <w:rFonts w:cstheme="minorHAnsi"/>
+        </w:rPr>
+      </w:pPr>
+      <w:r>
+        <w:rPr>
+          <w:rFonts w:cstheme="minorHAnsi"/>
+        </w:rPr>
+        <w:t>Inoltre, a</w:t>
+      </w:r>
+      <w:r>
+        <w:rPr>
+          <w:rFonts w:cstheme="minorHAnsi"/>
+        </w:rPr>
+        <w:t>ll’interno della libreria è presente il</w:t>
+      </w:r>
+      <w:r>
+        <w:rPr>
+          <w:rFonts w:cstheme="minorHAnsi"/>
+        </w:rPr>
+        <w:t xml:space="preserve"> modulo </w:t>
+      </w:r>
+      <w:proofErr w:type="spellStart"/>
+      <w:r>
+        <w:rPr>
+          <w:rFonts w:cstheme="minorHAnsi"/>
+        </w:rPr>
+        <w:t>mfl-ejml</w:t>
+      </w:r>
+      <w:proofErr w:type="spellEnd"/>
+      <w:r>
+        <w:rPr>
+          <w:rFonts w:cstheme="minorHAnsi"/>
+        </w:rPr>
+        <w:t xml:space="preserve"> </w:t>
+      </w:r>
+      <w:r>
+        <w:rPr>
+          <w:rFonts w:cstheme="minorHAnsi"/>
+        </w:rPr>
+        <w:t>che fornisce un</w:t>
+      </w:r>
+      <w:r>
+        <w:rPr>
+          <w:rFonts w:cstheme="minorHAnsi"/>
+        </w:rPr>
+        <w:t xml:space="preserve"> supporto preliminare per la conversione tra file MAT e tipi di dati EJML.</w:t>
+      </w:r>
+      <w:r>
+        <w:rPr>
+          <w:rFonts w:cstheme="minorHAnsi"/>
+        </w:rPr>
+        <w:t xml:space="preserve"> </w:t>
+      </w:r>
+      <w:r>
+        <w:rPr>
+          <w:rFonts w:cstheme="minorHAnsi"/>
+        </w:rPr>
+        <w:t>I wrapper di serializzazione sono molto leggeri e serializzano i dati contenuti nel formato file MAT direttamente senza richiedere memoria aggiuntiva per la memorizzazione di dati intermedi.</w:t>
+      </w:r>
+    </w:p>
+    <w:p>
+      <w:pPr>
+        <w:rPr>
+          <w:rFonts w:cstheme="minorHAnsi"/>
+        </w:rPr>
+      </w:pPr>
+      <w:r>
+        <w:rPr>
+          <w:rFonts w:cstheme="minorHAnsi"/>
+        </w:rPr>
+        <w:t>Infine,</w:t>
+      </w:r>
+      <w:r>
+        <w:rPr>
+          <w:rFonts w:cstheme="minorHAnsi"/>
+        </w:rPr>
+        <w:t xml:space="preserve"> all’interno del file </w:t>
+      </w:r>
+      <w:proofErr w:type="spellStart"/>
+      <w:r>
+        <w:rPr>
+          <w:rFonts w:cstheme="minorHAnsi"/>
+        </w:rPr>
+        <w:t>readme</w:t>
+      </w:r>
+      <w:proofErr w:type="spellEnd"/>
+      <w:r>
+        <w:rPr>
+          <w:rFonts w:cstheme="minorHAnsi"/>
+        </w:rPr>
+        <w:t xml:space="preserve"> del repository Github sono disponibili:</w:t>
+      </w:r>
+    </w:p>
+    <w:p>
+      <w:pPr>
+        <w:pStyle w:val="Paragrafoelenco"/>
+        <w:numPr>
+          <w:ilvl w:val="0"/>
+          <w:numId w:val="1"/>
+        </w:numPr>
+        <w:rPr>
+          <w:rFonts w:cstheme="minorHAnsi"/>
+        </w:rPr>
+      </w:pPr>
+      <w:r>
+        <w:rPr>
+          <w:rFonts w:cstheme="minorHAnsi"/>
+        </w:rPr>
+        <w:t>esempi base, accompagnati dal codice java, utili all’utente per capire come svolgere al meglio le operazioni di creazione, scrittura e lettura di file MAT</w:t>
+      </w:r>
+    </w:p>
+    <w:p>
+      <w:pPr>
+        <w:pStyle w:val="Paragrafoelenco"/>
+        <w:numPr>
+          <w:ilvl w:val="0"/>
+          <w:numId w:val="1"/>
+        </w:numPr>
+        <w:rPr>
+          <w:rFonts w:cstheme="minorHAnsi"/>
+        </w:rPr>
+      </w:pPr>
+      <w:r>
+        <w:rPr>
+          <w:rFonts w:cstheme="minorHAnsi"/>
+        </w:rPr>
+        <w:t xml:space="preserve">le dipendenze presenti nel Maven </w:t>
+      </w:r>
+      <w:proofErr w:type="spellStart"/>
+      <w:r>
+        <w:rPr>
+          <w:rFonts w:cstheme="minorHAnsi"/>
+        </w:rPr>
+        <w:t>central</w:t>
+      </w:r>
+      <w:proofErr w:type="spellEnd"/>
+      <w:r>
+        <w:rPr>
+          <w:rFonts w:cstheme="minorHAnsi"/>
+        </w:rPr>
+        <w:t xml:space="preserve"> repository, necessarie per importare correttamente la libreria MFL in progetti Maven e Gradle</w:t>
       </w:r>
     </w:p>
     <w:p>
@@ -1132,89 +1415,880 @@
         <w:rPr>
           <w:rFonts w:cstheme="minorHAnsi"/>
         </w:rPr>
-        <w:t xml:space="preserve"> parlare della libreria </w:t>
+        <w:t xml:space="preserve"> inserire grafici</w:t>
+      </w:r>
+    </w:p>
+    <w:p>
+      <w:pPr>
+        <w:rPr>
+          <w:rFonts w:cstheme="minorHAnsi"/>
+        </w:rPr>
+      </w:pPr>
+      <w:r>
+        <w:rPr>
+          <w:rFonts w:cstheme="minorHAnsi"/>
+        </w:rPr>
+        <w:t>//</w:t>
       </w:r>
       <w:proofErr w:type="spellStart"/>
       <w:r>
         <w:rPr>
           <w:rFonts w:cstheme="minorHAnsi"/>
         </w:rPr>
-        <w:t>hebi</w:t>
+        <w:t>todo</w:t>
       </w:r>
       <w:proofErr w:type="spellEnd"/>
       <w:r>
         <w:rPr>
           <w:rFonts w:cstheme="minorHAnsi"/>
         </w:rPr>
-        <w:t xml:space="preserve"> utilizzata per importare le matrici in formato .</w:t>
+        <w:t xml:space="preserve"> listato del codice (poi da sistemare in latex)</w:t>
+      </w:r>
+    </w:p>
+    <w:p>
+      <w:pPr>
+        <w:rPr>
+          <w:rFonts w:cstheme="minorHAnsi"/>
+          <w:sz w:val="36"/>
+          <w:szCs w:val="36"/>
+        </w:rPr>
+      </w:pPr>
+      <w:r>
+        <w:rPr>
+          <w:rFonts w:cstheme="minorHAnsi"/>
+          <w:sz w:val="36"/>
+          <w:szCs w:val="36"/>
+        </w:rPr>
+        <w:t>Descrizione del programma</w:t>
+      </w:r>
+    </w:p>
+    <w:p>
+      <w:pPr>
+        <w:rPr>
+          <w:rFonts w:cstheme="minorHAnsi"/>
+        </w:rPr>
+      </w:pPr>
+      <w:r>
+        <w:rPr>
+          <w:rFonts w:cstheme="minorHAnsi"/>
+        </w:rPr>
+        <w:t xml:space="preserve">Il programma esegue diverse operazioni su una serie di file che contengono matrici sparse e definite positive, con lo scopo di calcolare il tempo di esecuzione, la memoria utilizzata e l'errore relativo, tra la soluzione calcolata e </w:t>
       </w:r>
       <w:proofErr w:type="spellStart"/>
       <w:r>
         <w:rPr>
           <w:rFonts w:cstheme="minorHAnsi"/>
         </w:rPr>
-        <w:t>mat</w:t>
+        <w:t>quellla</w:t>
       </w:r>
       <w:proofErr w:type="spellEnd"/>
       <w:r>
         <w:rPr>
           <w:rFonts w:cstheme="minorHAnsi"/>
         </w:rPr>
-        <w:t xml:space="preserve"> all’interno del programma</w:t>
-      </w:r>
-    </w:p>
-    <w:p>
-      <w:pPr>
-        <w:rPr>
-          <w:rFonts w:cstheme="minorHAnsi"/>
-        </w:rPr>
-      </w:pPr>
-      <w:r>
-        <w:rPr>
-          <w:rFonts w:cstheme="minorHAnsi"/>
-        </w:rPr>
-        <w:t>//</w:t>
+        <w:t xml:space="preserve"> esatta, durante la decomposizione di </w:t>
       </w:r>
       <w:proofErr w:type="spellStart"/>
       <w:r>
         <w:rPr>
           <w:rFonts w:cstheme="minorHAnsi"/>
         </w:rPr>
-        <w:t>todo</w:t>
+        <w:t>Cholesky</w:t>
       </w:r>
       <w:proofErr w:type="spellEnd"/>
       <w:r>
         <w:rPr>
           <w:rFonts w:cstheme="minorHAnsi"/>
         </w:rPr>
-        <w:t xml:space="preserve"> listato del codice (poi da sistemare in latex)</w:t>
-      </w:r>
-    </w:p>
-    <w:p>
-      <w:pPr>
-        <w:rPr>
-          <w:rFonts w:cstheme="minorHAnsi"/>
-        </w:rPr>
-      </w:pPr>
-      <w:r>
-        <w:rPr>
-          <w:rFonts w:cstheme="minorHAnsi"/>
-        </w:rPr>
-        <w:t>//</w:t>
+        <w:t xml:space="preserve"> e la risoluzione di un sistema lineare </w:t>
       </w:r>
       <w:proofErr w:type="spellStart"/>
       <w:r>
         <w:rPr>
           <w:rFonts w:cstheme="minorHAnsi"/>
         </w:rPr>
-        <w:t>todo</w:t>
+        <w:t>Ax</w:t>
       </w:r>
       <w:proofErr w:type="spellEnd"/>
       <w:r>
         <w:rPr>
           <w:rFonts w:cstheme="minorHAnsi"/>
         </w:rPr>
-        <w:t xml:space="preserve"> descrivere le classi utilizzate</w:t>
+        <w:t>=b. All'interno del programma è possibile trovare diverse funzioni quali:</w:t>
+      </w:r>
+    </w:p>
+    <w:p>
+      <w:pPr>
+        <w:pStyle w:val="Paragrafoelenco"/>
+        <w:numPr>
+          <w:ilvl w:val="0"/>
+          <w:numId w:val="1"/>
+        </w:numPr>
+        <w:spacing w:line="276" w:lineRule="auto"/>
+        <w:rPr>
+          <w:rFonts w:cstheme="minorHAnsi"/>
+        </w:rPr>
+      </w:pPr>
+      <w:r>
+        <w:rPr>
+          <w:rFonts w:cstheme="minorHAnsi"/>
+        </w:rPr>
+        <w:t>Mat5.readFromFile(</w:t>
+      </w:r>
+      <w:r>
+        <w:rPr>
+          <w:rFonts w:cstheme="minorHAnsi"/>
+        </w:rPr>
+        <w:t>file.getAbsolutePath()</w:t>
+      </w:r>
+      <w:r>
+        <w:rPr>
+          <w:rFonts w:cstheme="minorHAnsi"/>
+        </w:rPr>
+        <w:t>)</w:t>
+      </w:r>
+      <w:r>
+        <w:rPr>
+          <w:rFonts w:cstheme="minorHAnsi"/>
+        </w:rPr>
+        <w:t>.getStruct(“Problem”).getSparse(“A”):</w:t>
+      </w:r>
+      <w:r>
+        <w:rPr>
+          <w:rFonts w:cstheme="minorHAnsi"/>
+        </w:rPr>
+        <w:t xml:space="preserve"> </w:t>
+      </w:r>
+      <w:r>
+        <w:rPr>
+          <w:rFonts w:cstheme="minorHAnsi"/>
+        </w:rPr>
+        <w:t>Questo metodo è un'istruzione di lettura del file nel formato Mat5 utilizzando la libreria MFL (</w:t>
+      </w:r>
+      <w:proofErr w:type="spellStart"/>
+      <w:r>
+        <w:rPr>
+          <w:rFonts w:cstheme="minorHAnsi"/>
+        </w:rPr>
+        <w:t>MatFile</w:t>
+      </w:r>
+      <w:proofErr w:type="spellEnd"/>
+      <w:r>
+        <w:rPr>
+          <w:rFonts w:cstheme="minorHAnsi"/>
+        </w:rPr>
+        <w:t xml:space="preserve"> Library). L'obiettivo di questa istruzione è ottenere una matrice sparsa denominata "A" dal campo "Problem" di un file Mat5.</w:t>
+      </w:r>
+    </w:p>
+    <w:p>
+      <w:pPr>
+        <w:pStyle w:val="Paragrafoelenco"/>
+        <w:numPr>
+          <w:ilvl w:val="0"/>
+          <w:numId w:val="1"/>
+        </w:numPr>
+        <w:spacing w:line="276" w:lineRule="auto"/>
+        <w:rPr>
+          <w:rFonts w:cstheme="minorHAnsi"/>
+        </w:rPr>
+      </w:pPr>
+      <w:r>
+        <w:rPr>
+          <w:rFonts w:cstheme="minorHAnsi"/>
+        </w:rPr>
+        <w:t>file.getAbsolutePath(): rappresenta il percorso assoluto del file Mat5 da cui leggere i dati.</w:t>
+      </w:r>
+    </w:p>
+    <w:p>
+      <w:pPr>
+        <w:pStyle w:val="Paragrafoelenco"/>
+        <w:numPr>
+          <w:ilvl w:val="0"/>
+          <w:numId w:val="1"/>
+        </w:numPr>
+        <w:spacing w:line="276" w:lineRule="auto"/>
+        <w:rPr>
+          <w:rFonts w:cstheme="minorHAnsi"/>
+        </w:rPr>
+      </w:pPr>
+      <w:r>
+        <w:rPr>
+          <w:rFonts w:cstheme="minorHAnsi"/>
+        </w:rPr>
+        <w:lastRenderedPageBreak/>
+        <w:t>Mat5.readFromFile(file.getAbsolutePath()): questo comando legge il file Mat5 specificato dal percorso assoluto file.getAbsolutePath() utilizzando la libreria MFL. Restituisce un oggetto Mat5 che rappresenta il contenuto del file.</w:t>
+      </w:r>
+    </w:p>
+    <w:p>
+      <w:pPr>
+        <w:pStyle w:val="Paragrafoelenco"/>
+        <w:numPr>
+          <w:ilvl w:val="0"/>
+          <w:numId w:val="1"/>
+        </w:numPr>
+        <w:spacing w:line="276" w:lineRule="auto"/>
+        <w:rPr>
+          <w:rFonts w:cstheme="minorHAnsi"/>
+        </w:rPr>
+      </w:pPr>
+      <w:r>
+        <w:rPr>
+          <w:rFonts w:cstheme="minorHAnsi"/>
+        </w:rPr>
+        <w:t>.getStruct("Problem"): utilizzando l'oggetto Mat5 ottenuto, viene richiamato il metodo getStruct("Problem") per ottenere la struttura denominata "Problem" dal file Mat5. Una struttura in un file Mat5 è un contenitore per dati strutturati.</w:t>
+      </w:r>
+    </w:p>
+    <w:p>
+      <w:pPr>
+        <w:pStyle w:val="Paragrafoelenco"/>
+        <w:numPr>
+          <w:ilvl w:val="0"/>
+          <w:numId w:val="1"/>
+        </w:numPr>
+        <w:spacing w:line="276" w:lineRule="auto"/>
+        <w:rPr>
+          <w:rFonts w:cstheme="minorHAnsi"/>
+        </w:rPr>
+      </w:pPr>
+      <w:r>
+        <w:rPr>
+          <w:rFonts w:cstheme="minorHAnsi"/>
+        </w:rPr>
+        <w:t xml:space="preserve">.getSparse("A"): utilizzando l'oggetto </w:t>
+      </w:r>
+      <w:r>
+        <w:rPr>
+          <w:rFonts w:cstheme="minorHAnsi"/>
+        </w:rPr>
+        <w:t>“</w:t>
+      </w:r>
+      <w:r>
+        <w:rPr>
+          <w:rFonts w:cstheme="minorHAnsi"/>
+        </w:rPr>
+        <w:t>Struct</w:t>
+      </w:r>
+      <w:r>
+        <w:rPr>
+          <w:rFonts w:cstheme="minorHAnsi"/>
+        </w:rPr>
+        <w:t>”</w:t>
+      </w:r>
+      <w:r>
+        <w:rPr>
+          <w:rFonts w:cstheme="minorHAnsi"/>
+        </w:rPr>
+        <w:t xml:space="preserve"> ottenuto, viene richiamato il metodo getSparse("A") per ottenere una matrice sparsa denominata "A" dalla struttura "Problem" del file Mat5</w:t>
+      </w:r>
+      <w:r>
+        <w:rPr>
+          <w:rFonts w:cstheme="minorHAnsi"/>
+        </w:rPr>
+        <w:t>.</w:t>
+      </w:r>
+    </w:p>
+    <w:p>
+      <w:pPr>
+        <w:pStyle w:val="Paragrafoelenco"/>
+        <w:numPr>
+          <w:ilvl w:val="0"/>
+          <w:numId w:val="1"/>
+        </w:numPr>
+        <w:spacing w:line="276" w:lineRule="auto"/>
+        <w:rPr>
+          <w:rFonts w:cstheme="minorHAnsi"/>
+        </w:rPr>
+      </w:pPr>
+      <w:r>
+        <w:rPr>
+          <w:rFonts w:cstheme="minorHAnsi"/>
+        </w:rPr>
+        <w:t>MatrixFeatures_DSCC.</w:t>
+      </w:r>
+      <w:r>
+        <w:rPr>
+          <w:rFonts w:cstheme="minorHAnsi"/>
+        </w:rPr>
+        <w:t>isPositiveDefinite(A)</w:t>
+      </w:r>
+      <w:r>
+        <w:rPr>
+          <w:rFonts w:cstheme="minorHAnsi"/>
+        </w:rPr>
+        <w:t>:</w:t>
+      </w:r>
+      <w:r>
+        <w:rPr>
+          <w:rFonts w:cstheme="minorHAnsi"/>
+        </w:rPr>
+        <w:t xml:space="preserve"> è </w:t>
+      </w:r>
+      <w:r>
+        <w:rPr>
+          <w:rFonts w:cstheme="minorHAnsi"/>
+        </w:rPr>
+        <w:t>un metodo</w:t>
+      </w:r>
+      <w:r>
+        <w:rPr>
+          <w:rFonts w:cstheme="minorHAnsi"/>
+        </w:rPr>
+        <w:t xml:space="preserve"> fornit</w:t>
+      </w:r>
+      <w:r>
+        <w:rPr>
+          <w:rFonts w:cstheme="minorHAnsi"/>
+        </w:rPr>
+        <w:t>o</w:t>
+      </w:r>
+      <w:r>
+        <w:rPr>
+          <w:rFonts w:cstheme="minorHAnsi"/>
+        </w:rPr>
+        <w:t xml:space="preserve"> dalla libreria EJML (Efficient Java Matrix Library) per determinare se una matrice sparsa A è definita positiva.</w:t>
+      </w:r>
+    </w:p>
+    <w:p>
+      <w:pPr>
+        <w:pStyle w:val="Paragrafoelenco"/>
+        <w:numPr>
+          <w:ilvl w:val="0"/>
+          <w:numId w:val="1"/>
+        </w:numPr>
+        <w:spacing w:line="276" w:lineRule="auto"/>
+        <w:rPr>
+          <w:rFonts w:cstheme="minorHAnsi"/>
+        </w:rPr>
+      </w:pPr>
+      <w:r>
+        <w:rPr>
+          <w:rFonts w:cstheme="minorHAnsi"/>
+        </w:rPr>
+        <w:t>MatrixFeatures_DSCC</w:t>
+      </w:r>
+      <w:r>
+        <w:rPr>
+          <w:rFonts w:cstheme="minorHAnsi"/>
+        </w:rPr>
+        <w:t>.</w:t>
+      </w:r>
+      <w:r>
+        <w:rPr>
+          <w:rFonts w:cstheme="minorHAnsi"/>
+        </w:rPr>
+        <w:t>isSymmetric(A, tolerance)</w:t>
+      </w:r>
+      <w:r>
+        <w:rPr>
+          <w:rFonts w:cstheme="minorHAnsi"/>
+        </w:rPr>
+        <w:t xml:space="preserve">: </w:t>
+      </w:r>
+      <w:r>
+        <w:rPr>
+          <w:rFonts w:cstheme="minorHAnsi"/>
+        </w:rPr>
+        <w:t>è un</w:t>
+      </w:r>
+      <w:r>
+        <w:rPr>
+          <w:rFonts w:cstheme="minorHAnsi"/>
+        </w:rPr>
+        <w:t xml:space="preserve"> metodo</w:t>
+      </w:r>
+      <w:r>
+        <w:rPr>
+          <w:rFonts w:cstheme="minorHAnsi"/>
+        </w:rPr>
+        <w:t xml:space="preserve"> fornit</w:t>
+      </w:r>
+      <w:r>
+        <w:rPr>
+          <w:rFonts w:cstheme="minorHAnsi"/>
+        </w:rPr>
+        <w:t>o</w:t>
+      </w:r>
+      <w:r>
+        <w:rPr>
+          <w:rFonts w:cstheme="minorHAnsi"/>
+        </w:rPr>
+        <w:t xml:space="preserve"> dalla libreria EJML (Efficient Java Matrix Library) per verificare se una matrice sparsa A è simmetrica entro una determinata tolleranza</w:t>
+      </w:r>
+      <w:r>
+        <w:rPr>
+          <w:rFonts w:cstheme="minorHAnsi"/>
+        </w:rPr>
+        <w:t xml:space="preserve"> verificando se la differenza assoluta tra gli elementi simmetrici della matrice è inferiore o uguale alla tolleranza specificata</w:t>
+      </w:r>
+      <w:r>
+        <w:rPr>
+          <w:rFonts w:cstheme="minorHAnsi"/>
+        </w:rPr>
+        <w:t>.</w:t>
+      </w:r>
+    </w:p>
+    <w:p>
+      <w:pPr>
+        <w:pStyle w:val="Paragrafoelenco"/>
+        <w:numPr>
+          <w:ilvl w:val="0"/>
+          <w:numId w:val="1"/>
+        </w:numPr>
+        <w:spacing w:line="276" w:lineRule="auto"/>
+        <w:rPr>
+          <w:rFonts w:cstheme="minorHAnsi"/>
+        </w:rPr>
+      </w:pPr>
+      <w:r>
+        <w:rPr>
+          <w:rFonts w:cstheme="minorHAnsi"/>
+        </w:rPr>
+        <w:t xml:space="preserve">CommonOps_MT_DSCC.mult(A, </w:t>
+      </w:r>
+      <w:r>
+        <w:rPr>
+          <w:rFonts w:cstheme="minorHAnsi"/>
+        </w:rPr>
+        <w:t>B</w:t>
+      </w:r>
+      <w:r>
+        <w:rPr>
+          <w:rFonts w:cstheme="minorHAnsi"/>
+        </w:rPr>
+        <w:t xml:space="preserve">, </w:t>
+      </w:r>
+      <w:r>
+        <w:rPr>
+          <w:rFonts w:cstheme="minorHAnsi"/>
+        </w:rPr>
+        <w:t>C</w:t>
+      </w:r>
+      <w:r>
+        <w:rPr>
+          <w:rFonts w:cstheme="minorHAnsi"/>
+        </w:rPr>
+        <w:t>)</w:t>
+      </w:r>
+      <w:r>
+        <w:rPr>
+          <w:rFonts w:cstheme="minorHAnsi"/>
+        </w:rPr>
+        <w:t xml:space="preserve">: </w:t>
+      </w:r>
+      <w:r>
+        <w:rPr>
+          <w:rFonts w:cstheme="minorHAnsi"/>
+        </w:rPr>
+        <w:t>esegue il prodotto di due matrici sparse A e B e memorizza il risultato nel parametro C specificato. Le matrici A e B devono essere compatibili per la moltiplicazione, il numero di colonne di A deve essere uguale al numero di righe di B. Il risultato del prodotto è una nuova matrice C di dimensioni appropriate.</w:t>
+      </w:r>
+    </w:p>
+    <w:p>
+      <w:pPr>
+        <w:pStyle w:val="Paragrafoelenco"/>
+        <w:numPr>
+          <w:ilvl w:val="0"/>
+          <w:numId w:val="1"/>
+        </w:numPr>
+        <w:spacing w:line="276" w:lineRule="auto"/>
+        <w:rPr>
+          <w:rFonts w:cstheme="minorHAnsi"/>
+        </w:rPr>
+      </w:pPr>
+      <w:proofErr w:type="spellStart"/>
+      <w:r>
+        <w:rPr>
+          <w:rFonts w:cstheme="minorHAnsi"/>
+        </w:rPr>
+        <w:t>LinearSolverSparse</w:t>
+      </w:r>
+      <w:proofErr w:type="spellEnd"/>
+      <w:r>
+        <w:rPr>
+          <w:rFonts w:cstheme="minorHAnsi"/>
+        </w:rPr>
+        <w:t xml:space="preserve">&lt;DMatrixSparseCSC, </w:t>
+      </w:r>
+      <w:proofErr w:type="spellStart"/>
+      <w:r>
+        <w:rPr>
+          <w:rFonts w:cstheme="minorHAnsi"/>
+        </w:rPr>
+        <w:t>DMatrixRMaj</w:t>
+      </w:r>
+      <w:proofErr w:type="spellEnd"/>
+      <w:r>
+        <w:rPr>
+          <w:rFonts w:cstheme="minorHAnsi"/>
+        </w:rPr>
+        <w:t>&gt; solver =</w:t>
+      </w:r>
+      <w:r>
+        <w:rPr>
+          <w:rFonts w:cstheme="minorHAnsi"/>
+        </w:rPr>
+        <w:t xml:space="preserve"> </w:t>
+      </w:r>
+      <w:proofErr w:type="spellStart"/>
+      <w:r>
+        <w:rPr>
+          <w:rFonts w:cstheme="minorHAnsi"/>
+        </w:rPr>
+        <w:t>LinearSolverFactory_DSCC.cholesky</w:t>
+      </w:r>
+      <w:proofErr w:type="spellEnd"/>
+      <w:r>
+        <w:rPr>
+          <w:rFonts w:cstheme="minorHAnsi"/>
+        </w:rPr>
+        <w:t>(</w:t>
+      </w:r>
+      <w:proofErr w:type="spellStart"/>
+      <w:r>
+        <w:rPr>
+          <w:rFonts w:cstheme="minorHAnsi"/>
+        </w:rPr>
+        <w:t>FillReducing.NONE</w:t>
+      </w:r>
+      <w:proofErr w:type="spellEnd"/>
+      <w:r>
+        <w:rPr>
+          <w:rFonts w:cstheme="minorHAnsi"/>
+        </w:rPr>
+        <w:t>)</w:t>
+      </w:r>
+      <w:r>
+        <w:rPr>
+          <w:rFonts w:cstheme="minorHAnsi"/>
+        </w:rPr>
+        <w:t xml:space="preserve">: </w:t>
+      </w:r>
+      <w:r>
+        <w:rPr>
+          <w:rFonts w:cstheme="minorHAnsi"/>
+        </w:rPr>
+        <w:t xml:space="preserve">L'istruzione crea un oggetto solver di tipo </w:t>
+      </w:r>
+      <w:proofErr w:type="spellStart"/>
+      <w:r>
+        <w:rPr>
+          <w:rFonts w:cstheme="minorHAnsi"/>
+        </w:rPr>
+        <w:t>LinearSolverSparse</w:t>
+      </w:r>
+      <w:proofErr w:type="spellEnd"/>
+      <w:r>
+        <w:rPr>
+          <w:rFonts w:cstheme="minorHAnsi"/>
+        </w:rPr>
+        <w:t xml:space="preserve"> utilizzando il metodo statico </w:t>
+      </w:r>
+      <w:proofErr w:type="spellStart"/>
+      <w:r>
+        <w:rPr>
+          <w:rFonts w:cstheme="minorHAnsi"/>
+        </w:rPr>
+        <w:t>cholesky</w:t>
+      </w:r>
+      <w:proofErr w:type="spellEnd"/>
+      <w:r>
+        <w:rPr>
+          <w:rFonts w:cstheme="minorHAnsi"/>
+        </w:rPr>
+        <w:t xml:space="preserve"> della classe </w:t>
+      </w:r>
+      <w:proofErr w:type="spellStart"/>
+      <w:r>
+        <w:rPr>
+          <w:rFonts w:cstheme="minorHAnsi"/>
+        </w:rPr>
+        <w:t>LinearSolverFactory_DSCC</w:t>
+      </w:r>
+      <w:proofErr w:type="spellEnd"/>
+      <w:r>
+        <w:rPr>
+          <w:rFonts w:cstheme="minorHAnsi"/>
+        </w:rPr>
+        <w:t xml:space="preserve">. Questo risolutore di sistemi lineari sparsi è basato sulla decomposizione di </w:t>
+      </w:r>
+      <w:proofErr w:type="spellStart"/>
+      <w:r>
+        <w:rPr>
+          <w:rFonts w:cstheme="minorHAnsi"/>
+        </w:rPr>
+        <w:t>Cholesky</w:t>
+      </w:r>
+      <w:proofErr w:type="spellEnd"/>
+      <w:r>
+        <w:rPr>
+          <w:rFonts w:cstheme="minorHAnsi"/>
+        </w:rPr>
+        <w:t xml:space="preserve"> e viene configurato con l'opzione </w:t>
+      </w:r>
+      <w:proofErr w:type="spellStart"/>
+      <w:r>
+        <w:rPr>
+          <w:rFonts w:cstheme="minorHAnsi"/>
+        </w:rPr>
+        <w:t>FillReducing.NONE</w:t>
+      </w:r>
+      <w:proofErr w:type="spellEnd"/>
+      <w:r>
+        <w:rPr>
+          <w:rFonts w:cstheme="minorHAnsi"/>
+        </w:rPr>
+        <w:t>.</w:t>
+      </w:r>
+    </w:p>
+    <w:p>
+      <w:pPr>
+        <w:pStyle w:val="Paragrafoelenco"/>
+        <w:numPr>
+          <w:ilvl w:val="0"/>
+          <w:numId w:val="1"/>
+        </w:numPr>
+        <w:spacing w:line="276" w:lineRule="auto"/>
+        <w:rPr>
+          <w:rFonts w:cstheme="minorHAnsi"/>
+        </w:rPr>
+      </w:pPr>
+      <w:proofErr w:type="spellStart"/>
+      <w:r>
+        <w:rPr>
+          <w:rFonts w:cstheme="minorHAnsi"/>
+        </w:rPr>
+        <w:t>solver.setA</w:t>
+      </w:r>
+      <w:proofErr w:type="spellEnd"/>
+      <w:r>
+        <w:rPr>
+          <w:rFonts w:cstheme="minorHAnsi"/>
+        </w:rPr>
+        <w:t>(A)</w:t>
+      </w:r>
+      <w:r>
+        <w:rPr>
+          <w:rFonts w:cstheme="minorHAnsi"/>
+        </w:rPr>
+        <w:t xml:space="preserve">: </w:t>
+      </w:r>
+      <w:r>
+        <w:rPr>
+          <w:rFonts w:cstheme="minorHAnsi"/>
+        </w:rPr>
+        <w:t xml:space="preserve">L'istruzione imposta la matrice del sistema lineare A per il risolutore solver utilizzando il metodo </w:t>
+      </w:r>
+      <w:proofErr w:type="spellStart"/>
+      <w:r>
+        <w:rPr>
+          <w:rFonts w:cstheme="minorHAnsi"/>
+        </w:rPr>
+        <w:t>setA</w:t>
+      </w:r>
+      <w:proofErr w:type="spellEnd"/>
+      <w:r>
+        <w:rPr>
+          <w:rFonts w:cstheme="minorHAnsi"/>
+        </w:rPr>
+        <w:t xml:space="preserve"> fornito dal risolutore. La matrice A deve essere di tipo DMatrixSparseCSC e rappresenta il sistema di equazioni lineari da risolvere.</w:t>
+      </w:r>
+    </w:p>
+    <w:p>
+      <w:pPr>
+        <w:pStyle w:val="Paragrafoelenco"/>
+        <w:numPr>
+          <w:ilvl w:val="0"/>
+          <w:numId w:val="1"/>
+        </w:numPr>
+        <w:spacing w:line="276" w:lineRule="auto"/>
+        <w:rPr>
+          <w:rFonts w:cstheme="minorHAnsi"/>
+        </w:rPr>
+      </w:pPr>
+      <w:proofErr w:type="spellStart"/>
+      <w:r>
+        <w:rPr>
+          <w:rFonts w:cstheme="minorHAnsi"/>
+        </w:rPr>
+        <w:t>solver.solveSparse</w:t>
+      </w:r>
+      <w:proofErr w:type="spellEnd"/>
+      <w:r>
+        <w:rPr>
+          <w:rFonts w:cstheme="minorHAnsi"/>
+        </w:rPr>
+        <w:t>(B, x)</w:t>
+      </w:r>
+      <w:r>
+        <w:rPr>
+          <w:rFonts w:cstheme="minorHAnsi"/>
+        </w:rPr>
+        <w:t xml:space="preserve">: </w:t>
+      </w:r>
+      <w:r>
+        <w:rPr>
+          <w:rFonts w:cstheme="minorHAnsi"/>
+        </w:rPr>
+        <w:t xml:space="preserve">L'istruzione risolve il sistema lineare sparsamente rappresentato da A * x = B utilizzando il metodo </w:t>
+      </w:r>
+      <w:proofErr w:type="spellStart"/>
+      <w:r>
+        <w:rPr>
+          <w:rFonts w:cstheme="minorHAnsi"/>
+        </w:rPr>
+        <w:t>solveSparse</w:t>
+      </w:r>
+      <w:proofErr w:type="spellEnd"/>
+      <w:r>
+        <w:rPr>
+          <w:rFonts w:cstheme="minorHAnsi"/>
+        </w:rPr>
+        <w:t xml:space="preserve"> del risolutore solver. Il vettore B rappresenta i termini noti del sistema e il vettore x è il vettore soluzione che verrà calcolato e memorizzato in x.</w:t>
+      </w:r>
+    </w:p>
+    <w:p>
+      <w:pPr>
+        <w:pStyle w:val="Paragrafoelenco"/>
+        <w:numPr>
+          <w:ilvl w:val="0"/>
+          <w:numId w:val="1"/>
+        </w:numPr>
+        <w:spacing w:line="276" w:lineRule="auto"/>
+        <w:rPr>
+          <w:rFonts w:cstheme="minorHAnsi"/>
+        </w:rPr>
+      </w:pPr>
+      <w:proofErr w:type="spellStart"/>
+      <w:r>
+        <w:rPr>
+          <w:rFonts w:cstheme="minorHAnsi"/>
+        </w:rPr>
+        <w:t>CommonOps_DSCC.add</w:t>
+      </w:r>
+      <w:proofErr w:type="spellEnd"/>
+      <w:r>
+        <w:rPr>
+          <w:rFonts w:cstheme="minorHAnsi"/>
+        </w:rPr>
+        <w:t xml:space="preserve">(alpha, A, beta, B, C, </w:t>
+      </w:r>
+      <w:proofErr w:type="spellStart"/>
+      <w:r>
+        <w:rPr>
+          <w:rFonts w:cstheme="minorHAnsi"/>
+        </w:rPr>
+        <w:t>structure</w:t>
+      </w:r>
+      <w:proofErr w:type="spellEnd"/>
+      <w:r>
+        <w:rPr>
+          <w:rFonts w:cstheme="minorHAnsi"/>
+        </w:rPr>
+        <w:t>, workspace)</w:t>
+      </w:r>
+      <w:r>
+        <w:rPr>
+          <w:rFonts w:cstheme="minorHAnsi"/>
+        </w:rPr>
+        <w:t xml:space="preserve">: </w:t>
+      </w:r>
+      <w:r>
+        <w:rPr>
+          <w:rFonts w:cstheme="minorHAnsi"/>
+        </w:rPr>
+        <w:t xml:space="preserve">Il metodo </w:t>
+      </w:r>
+      <w:r>
+        <w:rPr>
+          <w:rFonts w:cstheme="minorHAnsi"/>
+        </w:rPr>
+        <w:t>“</w:t>
+      </w:r>
+      <w:proofErr w:type="spellStart"/>
+      <w:r>
+        <w:rPr>
+          <w:rFonts w:cstheme="minorHAnsi"/>
+        </w:rPr>
+        <w:t>add</w:t>
+      </w:r>
+      <w:proofErr w:type="spellEnd"/>
+      <w:r>
+        <w:rPr>
+          <w:rFonts w:cstheme="minorHAnsi"/>
+        </w:rPr>
+        <w:t xml:space="preserve">()” </w:t>
+      </w:r>
+      <w:r>
+        <w:rPr>
+          <w:rFonts w:cstheme="minorHAnsi"/>
+        </w:rPr>
+        <w:t>calcola la somma alpha*A + beta*B di due matrici sparse A e B e memorizza il risultato nel parametro C specificato. Le matrici A e B devono avere le stesse dimensioni e la stessa struttura sparsa.</w:t>
+      </w:r>
+      <w:r>
+        <w:rPr>
+          <w:rFonts w:cstheme="minorHAnsi"/>
+        </w:rPr>
+        <w:t xml:space="preserve"> </w:t>
+      </w:r>
+      <w:r>
+        <w:rPr>
+          <w:rFonts w:cstheme="minorHAnsi"/>
+        </w:rPr>
+        <w:t>Il parametro alpha rappresenta un fattore scalare da moltiplicare per la matrice A, mentre il parametro beta rappresenta un fattore scalare da moltiplicare per la matrice B. Questi fattori scalari consentono di regolare l'importanza relativa delle matrici A e B nella somma finale.</w:t>
+      </w:r>
+    </w:p>
+    <w:p>
+      <w:pPr>
+        <w:pStyle w:val="Paragrafoelenco"/>
+        <w:numPr>
+          <w:ilvl w:val="0"/>
+          <w:numId w:val="1"/>
+        </w:numPr>
+        <w:spacing w:line="276" w:lineRule="auto"/>
+        <w:rPr>
+          <w:rFonts w:cstheme="minorHAnsi"/>
+        </w:rPr>
+      </w:pPr>
+      <w:r>
+        <w:rPr>
+          <w:rFonts w:cstheme="minorHAnsi"/>
+        </w:rPr>
+        <w:t>NormOps_DSCC.normF(A)</w:t>
+      </w:r>
+      <w:r>
+        <w:rPr>
+          <w:rFonts w:cstheme="minorHAnsi"/>
+        </w:rPr>
+        <w:t xml:space="preserve">: </w:t>
+      </w:r>
+      <w:r>
+        <w:rPr>
+          <w:rFonts w:cstheme="minorHAnsi"/>
+        </w:rPr>
+        <w:t xml:space="preserve">è </w:t>
+      </w:r>
+      <w:r>
+        <w:rPr>
+          <w:rFonts w:cstheme="minorHAnsi"/>
+        </w:rPr>
+        <w:t>un metodo</w:t>
+      </w:r>
+      <w:r>
+        <w:rPr>
+          <w:rFonts w:cstheme="minorHAnsi"/>
+        </w:rPr>
+        <w:t xml:space="preserve"> fornit</w:t>
+      </w:r>
+      <w:r>
+        <w:rPr>
+          <w:rFonts w:cstheme="minorHAnsi"/>
+        </w:rPr>
+        <w:t>o</w:t>
+      </w:r>
+      <w:r>
+        <w:rPr>
+          <w:rFonts w:cstheme="minorHAnsi"/>
+        </w:rPr>
+        <w:t xml:space="preserve"> dalla libreria EJML (Efficient Java Matrix Library) per calcolare la norma di Frobenius di una matrice sparsa A di tipo DMatrixSparseCSC (compressed sparse column format).</w:t>
       </w:r>
     </w:p>
     <w:sectPr>
@@ -1230,6 +2304,155 @@
 <file path=word/numbering.xml><?xml version="1.0" encoding="utf-8"?>
 <w:numbering xmlns:wpc="http://schemas.microsoft.com/office/word/2010/wordprocessingCanvas" xmlns:cx="http://schemas.microsoft.com/office/drawing/2014/chartex" xmlns:cx1="http://schemas.microsoft.com/office/drawing/2015/9/8/chartex" xmlns:cx2="http://schemas.microsoft.com/office/drawing/2015/10/21/chartex" xmlns:cx3="http://schemas.microsoft.com/office/drawing/2016/5/9/chartex" xmlns:cx4="http://schemas.microsoft.com/office/drawing/2016/5/10/chartex" xmlns:cx5="http://schemas.microsoft.com/office/drawing/2016/5/11/chartex" xmlns:cx6="http://schemas.microsoft.com/office/drawing/2016/5/12/chartex" xmlns:cx7="http://schemas.microsoft.com/office/drawing/2016/5/13/chartex" xmlns:cx8="http://schemas.microsoft.com/office/drawing/2016/5/14/chartex" xmlns:mc="http://schemas.openxmlformats.org/markup-compatibility/2006" xmlns:aink="http://schemas.microsoft.com/office/drawing/2016/ink" xmlns:am3d="http://schemas.microsoft.com/office/drawing/2017/model3d" xmlns:o="urn:schemas-microsoft-com:office:office" xmlns:oel="http://schemas.microsoft.com/office/2019/extlst" xmlns:r="http://schemas.openxmlformats.org/officeDocument/2006/relationships" xmlns:m="http://schemas.openxmlformats.org/officeDocument/2006/math" xmlns:v="urn:schemas-microsoft-com:vml" xmlns:wp14="http://schemas.microsoft.com/office/word/2010/wordprocessingDrawing" xmlns:wp="http://schemas.openxmlformats.org/drawingml/2006/wordprocessingDrawing" xmlns:w10="urn:schemas-microsoft-com:office:word" xmlns:w="http://schemas.openxmlformats.org/wordprocessingml/2006/main" xmlns:w14="http://schemas.microsoft.com/office/word/2010/wordml" xmlns:w15="http://schemas.microsoft.com/office/word/2012/wordml" xmlns:w16cex="http://schemas.microsoft.com/office/word/2018/wordml/cex" xmlns:w16cid="http://schemas.microsoft.com/office/word/2016/wordml/cid" xmlns:w16="http://schemas.microsoft.com/office/word/2018/wordml" xmlns:w16du="http://schemas.microsoft.com/office/word/2023/wordml/word16du" xmlns:w16sdtdh="http://schemas.microsoft.com/office/word/2020/wordml/sdtdatahash" xmlns:w16se="http://schemas.microsoft.com/office/word/2015/wordml/symex" xmlns:wpg="http://schemas.microsoft.com/office/word/2010/wordprocessingGroup" xmlns:wpi="http://schemas.microsoft.com/office/word/2010/wordprocessingInk" xmlns:wne="http://schemas.microsoft.com/office/word/2006/wordml" xmlns:wps="http://schemas.microsoft.com/office/word/2010/wordprocessingShape" mc:Ignorable="w14 w15 w16se w16cid w16 w16cex w16sdtdh wp14">
   <w:abstractNum w:abstractNumId="0" w15:restartNumberingAfterBreak="0">
+    <w:nsid w:val="053903F4"/>
+    <w:multiLevelType w:val="multilevel"/>
+    <w:tmpl w:val="B0C64326"/>
+    <w:lvl w:ilvl="0">
+      <w:start w:val="1"/>
+      <w:numFmt w:val="bullet"/>
+      <w:lvlText w:val=""/>
+      <w:lvlJc w:val="left"/>
+      <w:pPr>
+        <w:tabs>
+          <w:tab w:val="num" w:pos="720"/>
+        </w:tabs>
+        <w:ind w:left="720" w:hanging="360"/>
+      </w:pPr>
+      <w:rPr>
+        <w:rFonts w:ascii="Symbol" w:hAnsi="Symbol" w:hint="default"/>
+        <w:sz w:val="20"/>
+      </w:rPr>
+    </w:lvl>
+    <w:lvl w:ilvl="1" w:tentative="1">
+      <w:start w:val="1"/>
+      <w:numFmt w:val="bullet"/>
+      <w:lvlText w:val="o"/>
+      <w:lvlJc w:val="left"/>
+      <w:pPr>
+        <w:tabs>
+          <w:tab w:val="num" w:pos="1440"/>
+        </w:tabs>
+        <w:ind w:left="1440" w:hanging="360"/>
+      </w:pPr>
+      <w:rPr>
+        <w:rFonts w:ascii="Courier New" w:hAnsi="Courier New" w:hint="default"/>
+        <w:sz w:val="20"/>
+      </w:rPr>
+    </w:lvl>
+    <w:lvl w:ilvl="2" w:tentative="1">
+      <w:start w:val="1"/>
+      <w:numFmt w:val="bullet"/>
+      <w:lvlText w:val=""/>
+      <w:lvlJc w:val="left"/>
+      <w:pPr>
+        <w:tabs>
+          <w:tab w:val="num" w:pos="2160"/>
+        </w:tabs>
+        <w:ind w:left="2160" w:hanging="360"/>
+      </w:pPr>
+      <w:rPr>
+        <w:rFonts w:ascii="Wingdings" w:hAnsi="Wingdings" w:hint="default"/>
+        <w:sz w:val="20"/>
+      </w:rPr>
+    </w:lvl>
+    <w:lvl w:ilvl="3" w:tentative="1">
+      <w:start w:val="1"/>
+      <w:numFmt w:val="bullet"/>
+      <w:lvlText w:val=""/>
+      <w:lvlJc w:val="left"/>
+      <w:pPr>
+        <w:tabs>
+          <w:tab w:val="num" w:pos="2880"/>
+        </w:tabs>
+        <w:ind w:left="2880" w:hanging="360"/>
+      </w:pPr>
+      <w:rPr>
+        <w:rFonts w:ascii="Wingdings" w:hAnsi="Wingdings" w:hint="default"/>
+        <w:sz w:val="20"/>
+      </w:rPr>
+    </w:lvl>
+    <w:lvl w:ilvl="4" w:tentative="1">
+      <w:start w:val="1"/>
+      <w:numFmt w:val="bullet"/>
+      <w:lvlText w:val=""/>
+      <w:lvlJc w:val="left"/>
+      <w:pPr>
+        <w:tabs>
+          <w:tab w:val="num" w:pos="3600"/>
+        </w:tabs>
+        <w:ind w:left="3600" w:hanging="360"/>
+      </w:pPr>
+      <w:rPr>
+        <w:rFonts w:ascii="Wingdings" w:hAnsi="Wingdings" w:hint="default"/>
+        <w:sz w:val="20"/>
+      </w:rPr>
+    </w:lvl>
+    <w:lvl w:ilvl="5" w:tentative="1">
+      <w:start w:val="1"/>
+      <w:numFmt w:val="bullet"/>
+      <w:lvlText w:val=""/>
+      <w:lvlJc w:val="left"/>
+      <w:pPr>
+        <w:tabs>
+          <w:tab w:val="num" w:pos="4320"/>
+        </w:tabs>
+        <w:ind w:left="4320" w:hanging="360"/>
+      </w:pPr>
+      <w:rPr>
+        <w:rFonts w:ascii="Wingdings" w:hAnsi="Wingdings" w:hint="default"/>
+        <w:sz w:val="20"/>
+      </w:rPr>
+    </w:lvl>
+    <w:lvl w:ilvl="6" w:tentative="1">
+      <w:start w:val="1"/>
+      <w:numFmt w:val="bullet"/>
+      <w:lvlText w:val=""/>
+      <w:lvlJc w:val="left"/>
+      <w:pPr>
+        <w:tabs>
+          <w:tab w:val="num" w:pos="5040"/>
+        </w:tabs>
+        <w:ind w:left="5040" w:hanging="360"/>
+      </w:pPr>
+      <w:rPr>
+        <w:rFonts w:ascii="Wingdings" w:hAnsi="Wingdings" w:hint="default"/>
+        <w:sz w:val="20"/>
+      </w:rPr>
+    </w:lvl>
+    <w:lvl w:ilvl="7" w:tentative="1">
+      <w:start w:val="1"/>
+      <w:numFmt w:val="bullet"/>
+      <w:lvlText w:val=""/>
+      <w:lvlJc w:val="left"/>
+      <w:pPr>
+        <w:tabs>
+          <w:tab w:val="num" w:pos="5760"/>
+        </w:tabs>
+        <w:ind w:left="5760" w:hanging="360"/>
+      </w:pPr>
+      <w:rPr>
+        <w:rFonts w:ascii="Wingdings" w:hAnsi="Wingdings" w:hint="default"/>
+        <w:sz w:val="20"/>
+      </w:rPr>
+    </w:lvl>
+    <w:lvl w:ilvl="8" w:tentative="1">
+      <w:start w:val="1"/>
+      <w:numFmt w:val="bullet"/>
+      <w:lvlText w:val=""/>
+      <w:lvlJc w:val="left"/>
+      <w:pPr>
+        <w:tabs>
+          <w:tab w:val="num" w:pos="6480"/>
+        </w:tabs>
+        <w:ind w:left="6480" w:hanging="360"/>
+      </w:pPr>
+      <w:rPr>
+        <w:rFonts w:ascii="Wingdings" w:hAnsi="Wingdings" w:hint="default"/>
+        <w:sz w:val="20"/>
+      </w:rPr>
+    </w:lvl>
+  </w:abstractNum>
+  <w:abstractNum w:abstractNumId="1" w15:restartNumberingAfterBreak="0">
     <w:nsid w:val="39314B36"/>
     <w:multiLevelType w:val="hybridMultilevel"/>
     <w:tmpl w:val="070841F6"/>
@@ -1341,7 +2564,7 @@
       </w:rPr>
     </w:lvl>
   </w:abstractNum>
-  <w:abstractNum w:abstractNumId="1" w15:restartNumberingAfterBreak="0">
+  <w:abstractNum w:abstractNumId="2" w15:restartNumberingAfterBreak="0">
     <w:nsid w:val="3F556CE2"/>
     <w:multiLevelType w:val="hybridMultilevel"/>
     <w:tmpl w:val="91280E6E"/>
@@ -1454,9 +2677,12 @@
     </w:lvl>
   </w:abstractNum>
   <w:num w:numId="1" w16cid:durableId="433013351">
+    <w:abstractNumId w:val="2"/>
+  </w:num>
+  <w:num w:numId="2" w16cid:durableId="1152913332">
     <w:abstractNumId w:val="1"/>
   </w:num>
-  <w:num w:numId="2" w16cid:durableId="1152913332">
+  <w:num w:numId="3" w16cid:durableId="796485777">
     <w:abstractNumId w:val="0"/>
   </w:num>
 </w:numbering>
@@ -1863,6 +3089,28 @@
     <w:name w:val="Normal"/>
     <w:qFormat/>
   </w:style>
+  <w:style w:type="paragraph" w:styleId="Titolo2">
+    <w:name w:val="heading 2"/>
+    <w:basedOn w:val="Normale"/>
+    <w:link w:val="Titolo2Carattere"/>
+    <w:uiPriority w:val="9"/>
+    <w:qFormat/>
+    <w:rsid w:val="008A071C"/>
+    <w:pPr>
+      <w:spacing w:before="100" w:beforeAutospacing="1" w:after="100" w:afterAutospacing="1" w:line="240" w:lineRule="auto"/>
+      <w:outlineLvl w:val="1"/>
+    </w:pPr>
+    <w:rPr>
+      <w:rFonts w:ascii="Times New Roman" w:eastAsia="Times New Roman" w:hAnsi="Times New Roman" w:cs="Times New Roman"/>
+      <w:b/>
+      <w:bCs/>
+      <w:kern w:val="0"/>
+      <w:sz w:val="36"/>
+      <w:szCs w:val="36"/>
+      <w:lang w:eastAsia="it-IT"/>
+      <w14:ligatures w14:val="none"/>
+    </w:rPr>
+  </w:style>
   <w:style w:type="character" w:default="1" w:styleId="Carpredefinitoparagrafo">
     <w:name w:val="Default Paragraph Font"/>
     <w:uiPriority w:val="1"/>
@@ -1942,6 +3190,58 @@
       <w:ind w:left="720"/>
       <w:contextualSpacing/>
     </w:pPr>
+  </w:style>
+  <w:style w:type="character" w:styleId="CodiceHTML">
+    <w:name w:val="HTML Code"/>
+    <w:basedOn w:val="Carpredefinitoparagrafo"/>
+    <w:uiPriority w:val="99"/>
+    <w:semiHidden/>
+    <w:unhideWhenUsed/>
+    <w:rsid w:val="002914D3"/>
+    <w:rPr>
+      <w:rFonts w:ascii="Courier New" w:eastAsia="Times New Roman" w:hAnsi="Courier New" w:cs="Courier New"/>
+      <w:sz w:val="20"/>
+      <w:szCs w:val="20"/>
+    </w:rPr>
+  </w:style>
+  <w:style w:type="character" w:customStyle="1" w:styleId="Titolo2Carattere">
+    <w:name w:val="Titolo 2 Carattere"/>
+    <w:basedOn w:val="Carpredefinitoparagrafo"/>
+    <w:link w:val="Titolo2"/>
+    <w:uiPriority w:val="9"/>
+    <w:rsid w:val="008A071C"/>
+    <w:rPr>
+      <w:rFonts w:ascii="Times New Roman" w:eastAsia="Times New Roman" w:hAnsi="Times New Roman" w:cs="Times New Roman"/>
+      <w:b/>
+      <w:bCs/>
+      <w:kern w:val="0"/>
+      <w:sz w:val="36"/>
+      <w:szCs w:val="36"/>
+      <w:lang w:eastAsia="it-IT"/>
+      <w14:ligatures w14:val="none"/>
+    </w:rPr>
+  </w:style>
+  <w:style w:type="character" w:styleId="Enfasicorsivo">
+    <w:name w:val="Emphasis"/>
+    <w:basedOn w:val="Carpredefinitoparagrafo"/>
+    <w:uiPriority w:val="20"/>
+    <w:qFormat/>
+    <w:rsid w:val="008A071C"/>
+    <w:rPr>
+      <w:i/>
+      <w:iCs/>
+    </w:rPr>
+  </w:style>
+  <w:style w:type="character" w:styleId="Enfasigrassetto">
+    <w:name w:val="Strong"/>
+    <w:basedOn w:val="Carpredefinitoparagrafo"/>
+    <w:uiPriority w:val="22"/>
+    <w:qFormat/>
+    <w:rsid w:val="008A071C"/>
+    <w:rPr>
+      <w:b/>
+      <w:bCs/>
+    </w:rPr>
   </w:style>
 </w:styles>
 </file>

</xml_diff>